<commit_message>
Added help menu back.
</commit_message>
<xml_diff>
--- a/Documentation plus User Guides.docx
+++ b/Documentation plus User Guides.docx
@@ -39,7 +39,23 @@
           <w:rFonts w:ascii="Times New Roman" w:eastAsia="Times New Roman" w:hAnsi="Times New Roman" w:cs="Times New Roman"/>
           <w:color w:val="7030A0"/>
         </w:rPr>
-        <w:t>Lucid description of the relational database scheme of the social networking site database, including a discussion of the reasoning behind your design decisions. Make clear how your design supports efficient query processing.</w:t>
+        <w:t xml:space="preserve">Lucid description of the relational database scheme of the social networking site database, including a discussion of the reasoning behind your design decisions. Make </w:t>
+      </w:r>
+      <w:proofErr w:type="gramStart"/>
+      <w:r>
+        <w:rPr>
+          <w:rFonts w:ascii="Times New Roman" w:eastAsia="Times New Roman" w:hAnsi="Times New Roman" w:cs="Times New Roman"/>
+          <w:color w:val="7030A0"/>
+        </w:rPr>
+        <w:t>clear</w:t>
+      </w:r>
+      <w:proofErr w:type="gramEnd"/>
+      <w:r>
+        <w:rPr>
+          <w:rFonts w:ascii="Times New Roman" w:eastAsia="Times New Roman" w:hAnsi="Times New Roman" w:cs="Times New Roman"/>
+          <w:color w:val="7030A0"/>
+        </w:rPr>
+        <w:t xml:space="preserve"> how your design supports efficient query processing.</w:t>
       </w:r>
     </w:p>
     <w:p>
@@ -95,7 +111,15 @@
           <w:rFonts w:ascii="Times New Roman" w:eastAsia="Times New Roman" w:hAnsi="Times New Roman" w:cs="Times New Roman"/>
           <w:color w:val="7030A0"/>
         </w:rPr>
-        <w:t>You will also be required to submit a </w:t>
+        <w:t xml:space="preserve">You will also be required to submit </w:t>
+      </w:r>
+      <w:proofErr w:type="spellStart"/>
+      <w:r>
+        <w:rPr>
+          <w:rFonts w:ascii="Times New Roman" w:eastAsia="Times New Roman" w:hAnsi="Times New Roman" w:cs="Times New Roman"/>
+          <w:color w:val="7030A0"/>
+        </w:rPr>
+        <w:t>a </w:t>
       </w:r>
       <w:r>
         <w:rPr>
@@ -104,7 +128,17 @@
           <w:iCs/>
           <w:color w:val="7030A0"/>
         </w:rPr>
-        <w:t>Users Guide</w:t>
+        <w:t>Users</w:t>
+      </w:r>
+      <w:proofErr w:type="spellEnd"/>
+      <w:r>
+        <w:rPr>
+          <w:rFonts w:ascii="Times New Roman" w:eastAsia="Times New Roman" w:hAnsi="Times New Roman" w:cs="Times New Roman"/>
+          <w:i/>
+          <w:iCs/>
+          <w:color w:val="7030A0"/>
+        </w:rPr>
+        <w:t xml:space="preserve"> Guide</w:t>
       </w:r>
       <w:r>
         <w:rPr>
@@ -446,7 +480,23 @@
           <w:rFonts w:ascii="Times New Roman" w:eastAsia="Times New Roman" w:hAnsi="Times New Roman" w:cs="Times New Roman"/>
           <w:color w:val="000000"/>
         </w:rPr>
-        <w:t xml:space="preserve">Also, a circle owner can send invitation to a user, but the user’s membership should not be entered into the “addedto” table until the invitee accepts the invitation. </w:t>
+        <w:t>Also, a circle owner can send invitation to a user, but the user’s membership should not be entered into the “</w:t>
+      </w:r>
+      <w:proofErr w:type="spellStart"/>
+      <w:r>
+        <w:rPr>
+          <w:rFonts w:ascii="Times New Roman" w:eastAsia="Times New Roman" w:hAnsi="Times New Roman" w:cs="Times New Roman"/>
+          <w:color w:val="000000"/>
+        </w:rPr>
+        <w:t>addedto</w:t>
+      </w:r>
+      <w:proofErr w:type="spellEnd"/>
+      <w:r>
+        <w:rPr>
+          <w:rFonts w:ascii="Times New Roman" w:eastAsia="Times New Roman" w:hAnsi="Times New Roman" w:cs="Times New Roman"/>
+          <w:color w:val="000000"/>
+        </w:rPr>
+        <w:t xml:space="preserve">” table until the invitee accepts the invitation. </w:t>
       </w:r>
     </w:p>
     <w:p>
@@ -504,7 +554,23 @@
           <w:rFonts w:ascii="Times New Roman" w:eastAsia="Times New Roman" w:hAnsi="Times New Roman" w:cs="Times New Roman"/>
           <w:color w:val="000000"/>
         </w:rPr>
-        <w:t xml:space="preserve">The circleId will uniquely determine a circle across all owners. </w:t>
+        <w:t xml:space="preserve">The </w:t>
+      </w:r>
+      <w:proofErr w:type="spellStart"/>
+      <w:r>
+        <w:rPr>
+          <w:rFonts w:ascii="Times New Roman" w:eastAsia="Times New Roman" w:hAnsi="Times New Roman" w:cs="Times New Roman"/>
+          <w:color w:val="000000"/>
+        </w:rPr>
+        <w:t>circleId</w:t>
+      </w:r>
+      <w:proofErr w:type="spellEnd"/>
+      <w:r>
+        <w:rPr>
+          <w:rFonts w:ascii="Times New Roman" w:eastAsia="Times New Roman" w:hAnsi="Times New Roman" w:cs="Times New Roman"/>
+          <w:color w:val="000000"/>
+        </w:rPr>
+        <w:t xml:space="preserve"> will uniquely determine a circle across all owners. </w:t>
       </w:r>
       <w:r>
         <w:rPr>
@@ -566,7 +632,25 @@
           <w:color w:val="222222"/>
           <w:shd w:val="clear" w:color="auto" w:fill="FFFFFF"/>
         </w:rPr>
-        <w:t>Primary key of Person is actually personId which has default increment. Since User may not want to enter his or her SSN right away when they register, and User is created before all of the necessary information for being a Person. Thus Person actually uses foreign key references from User table.</w:t>
+        <w:t xml:space="preserve">Primary key of Person is actually </w:t>
+      </w:r>
+      <w:proofErr w:type="spellStart"/>
+      <w:r>
+        <w:rPr>
+          <w:rFonts w:ascii="Times New Roman" w:eastAsia="Times New Roman" w:hAnsi="Times New Roman" w:cs="Times New Roman"/>
+          <w:color w:val="222222"/>
+          <w:shd w:val="clear" w:color="auto" w:fill="FFFFFF"/>
+        </w:rPr>
+        <w:t>personId</w:t>
+      </w:r>
+      <w:proofErr w:type="spellEnd"/>
+      <w:r>
+        <w:rPr>
+          <w:rFonts w:ascii="Times New Roman" w:eastAsia="Times New Roman" w:hAnsi="Times New Roman" w:cs="Times New Roman"/>
+          <w:color w:val="222222"/>
+          <w:shd w:val="clear" w:color="auto" w:fill="FFFFFF"/>
+        </w:rPr>
+        <w:t xml:space="preserve"> which has default increment. Since User may not want to enter his or her SSN right away when they register, and User is created before all of the necessary information for being a Person. Thus Person actually uses foreign key references from User table.</w:t>
       </w:r>
       <w:r>
         <w:rPr>
@@ -581,7 +665,23 @@
           <w:rFonts w:ascii="Times New Roman" w:eastAsia="Times New Roman" w:hAnsi="Times New Roman" w:cs="Times New Roman"/>
           <w:color w:val="222222"/>
         </w:rPr>
-        <w:t>Both PersonId and SSN will be unique in the Person table.</w:t>
+        <w:t xml:space="preserve">Both </w:t>
+      </w:r>
+      <w:proofErr w:type="spellStart"/>
+      <w:r>
+        <w:rPr>
+          <w:rFonts w:ascii="Times New Roman" w:eastAsia="Times New Roman" w:hAnsi="Times New Roman" w:cs="Times New Roman"/>
+          <w:color w:val="222222"/>
+        </w:rPr>
+        <w:t>PersonId</w:t>
+      </w:r>
+      <w:proofErr w:type="spellEnd"/>
+      <w:r>
+        <w:rPr>
+          <w:rFonts w:ascii="Times New Roman" w:eastAsia="Times New Roman" w:hAnsi="Times New Roman" w:cs="Times New Roman"/>
+          <w:color w:val="222222"/>
+        </w:rPr>
+        <w:t xml:space="preserve"> and SSN will be unique in the Person table.</w:t>
       </w:r>
       <w:r>
         <w:rPr>
@@ -723,7 +823,21 @@
         <w:rPr>
           <w:rFonts w:ascii="Times New Roman" w:hAnsi="Times New Roman" w:cs="Times New Roman"/>
         </w:rPr>
-        <w:t xml:space="preserve">Employee will register through the same interface as other facebook users. If they are given with employee privilege by their manager, then they will also have an extra tab that allows them to switch between Facebook user and Employee interface within the same login. </w:t>
+        <w:t xml:space="preserve">Employee will register through the same interface as other </w:t>
+      </w:r>
+      <w:proofErr w:type="spellStart"/>
+      <w:r>
+        <w:rPr>
+          <w:rFonts w:ascii="Times New Roman" w:hAnsi="Times New Roman" w:cs="Times New Roman"/>
+        </w:rPr>
+        <w:t>facebook</w:t>
+      </w:r>
+      <w:proofErr w:type="spellEnd"/>
+      <w:r>
+        <w:rPr>
+          <w:rFonts w:ascii="Times New Roman" w:hAnsi="Times New Roman" w:cs="Times New Roman"/>
+        </w:rPr>
+        <w:t xml:space="preserve"> users. If they are given with employee privilege by their manager, then they will also have an extra tab that allows them to switch between Facebook user and Employee interface within the same login. </w:t>
       </w:r>
     </w:p>
     <w:p>
@@ -1258,7 +1372,23 @@
           <w:rFonts w:ascii="Times New Roman" w:eastAsia="Times New Roman" w:hAnsi="Times New Roman" w:cs="Times New Roman"/>
           <w:color w:val="000000"/>
         </w:rPr>
-        <w:t xml:space="preserve"> Regardless of the name entered when adding a new credit card, the database still ties the account to user by userId.</w:t>
+        <w:t xml:space="preserve"> Regardless of the name entered when adding a new credit card, the database still ties the account to user by </w:t>
+      </w:r>
+      <w:proofErr w:type="spellStart"/>
+      <w:r>
+        <w:rPr>
+          <w:rFonts w:ascii="Times New Roman" w:eastAsia="Times New Roman" w:hAnsi="Times New Roman" w:cs="Times New Roman"/>
+          <w:color w:val="000000"/>
+        </w:rPr>
+        <w:t>userId</w:t>
+      </w:r>
+      <w:proofErr w:type="spellEnd"/>
+      <w:r>
+        <w:rPr>
+          <w:rFonts w:ascii="Times New Roman" w:eastAsia="Times New Roman" w:hAnsi="Times New Roman" w:cs="Times New Roman"/>
+          <w:color w:val="000000"/>
+        </w:rPr>
+        <w:t>.</w:t>
       </w:r>
       <w:r>
         <w:rPr>
@@ -1266,6 +1396,75 @@
           <w:color w:val="000000"/>
         </w:rPr>
         <w:t xml:space="preserve"> Thus, the names can potentially be different.</w:t>
+      </w:r>
+    </w:p>
+    <w:p>
+      <w:pPr>
+        <w:spacing w:after="0"/>
+        <w:rPr>
+          <w:rFonts w:ascii="Times New Roman" w:eastAsia="Times New Roman" w:hAnsi="Times New Roman" w:cs="Times New Roman"/>
+          <w:b/>
+          <w:color w:val="000000"/>
+        </w:rPr>
+      </w:pPr>
+      <w:r>
+        <w:rPr>
+          <w:rFonts w:ascii="Times New Roman" w:eastAsia="Times New Roman" w:hAnsi="Times New Roman" w:cs="Times New Roman"/>
+          <w:b/>
+          <w:color w:val="000000"/>
+        </w:rPr>
+        <w:t>Manager</w:t>
+      </w:r>
+    </w:p>
+    <w:p>
+      <w:pPr>
+        <w:spacing w:after="0"/>
+        <w:rPr>
+          <w:rFonts w:ascii="Times New Roman" w:eastAsia="Times New Roman" w:hAnsi="Times New Roman" w:cs="Times New Roman"/>
+          <w:b/>
+          <w:color w:val="000000"/>
+        </w:rPr>
+      </w:pPr>
+      <w:r>
+        <w:rPr>
+          <w:noProof/>
+        </w:rPr>
+        <w:lastRenderedPageBreak/>
+        <w:drawing>
+          <wp:inline distT="0" distB="0" distL="0" distR="0" wp14:anchorId="54F7B86B" wp14:editId="1FF40502">
+            <wp:extent cx="3002274" cy="5191432"/>
+            <wp:effectExtent l="0" t="0" r="8255" b="0"/>
+            <wp:docPr id="6" name="Picture 6"/>
+            <wp:cNvGraphicFramePr>
+              <a:graphicFrameLocks xmlns:a="http://schemas.openxmlformats.org/drawingml/2006/main" noChangeAspect="1"/>
+            </wp:cNvGraphicFramePr>
+            <a:graphic xmlns:a="http://schemas.openxmlformats.org/drawingml/2006/main">
+              <a:graphicData uri="http://schemas.openxmlformats.org/drawingml/2006/picture">
+                <pic:pic xmlns:pic="http://schemas.openxmlformats.org/drawingml/2006/picture">
+                  <pic:nvPicPr>
+                    <pic:cNvPr id="1" name=""/>
+                    <pic:cNvPicPr/>
+                  </pic:nvPicPr>
+                  <pic:blipFill>
+                    <a:blip r:embed="rId11"/>
+                    <a:stretch>
+                      <a:fillRect/>
+                    </a:stretch>
+                  </pic:blipFill>
+                  <pic:spPr>
+                    <a:xfrm>
+                      <a:off x="0" y="0"/>
+                      <a:ext cx="3006940" cy="5199500"/>
+                    </a:xfrm>
+                    <a:prstGeom prst="rect">
+                      <a:avLst/>
+                    </a:prstGeom>
+                  </pic:spPr>
+                </pic:pic>
+              </a:graphicData>
+            </a:graphic>
+          </wp:inline>
+        </w:drawing>
       </w:r>
       <w:bookmarkStart w:id="0" w:name="_GoBack"/>
       <w:bookmarkEnd w:id="0"/>
@@ -1275,24 +1474,6 @@
         <w:spacing w:after="0"/>
         <w:rPr>
           <w:rFonts w:ascii="Times New Roman" w:eastAsia="Times New Roman" w:hAnsi="Times New Roman" w:cs="Times New Roman"/>
-          <w:b/>
-          <w:color w:val="000000"/>
-        </w:rPr>
-      </w:pPr>
-      <w:r>
-        <w:rPr>
-          <w:rFonts w:ascii="Times New Roman" w:eastAsia="Times New Roman" w:hAnsi="Times New Roman" w:cs="Times New Roman"/>
-          <w:b/>
-          <w:color w:val="000000"/>
-        </w:rPr>
-        <w:t>Manager</w:t>
-      </w:r>
-    </w:p>
-    <w:p>
-      <w:pPr>
-        <w:spacing w:after="0"/>
-        <w:rPr>
-          <w:rFonts w:ascii="Times New Roman" w:eastAsia="Times New Roman" w:hAnsi="Times New Roman" w:cs="Times New Roman"/>
           <w:color w:val="000000"/>
         </w:rPr>
       </w:pPr>
@@ -1318,7 +1499,6 @@
           <w:rFonts w:ascii="Times New Roman" w:eastAsia="Times New Roman" w:hAnsi="Times New Roman" w:cs="Times New Roman"/>
           <w:color w:val="000000"/>
         </w:rPr>
-        <w:lastRenderedPageBreak/>
         <w:t>According to the requirement, employee should be able to read all of the other employee’s information, which can include the SSN, but exclude the hourly rate.</w:t>
       </w:r>
     </w:p>

</xml_diff>

<commit_message>
@Yishuo, I inserted your view sales report by months and view all employee to my previously created table. They much nicer now and still works. Please add other functionalities. Thanks.
</commit_message>
<xml_diff>
--- a/Documentation plus User Guides.docx
+++ b/Documentation plus User Guides.docx
@@ -95,7 +95,15 @@
           <w:rFonts w:ascii="Times New Roman" w:eastAsia="Times New Roman" w:hAnsi="Times New Roman" w:cs="Times New Roman"/>
           <w:color w:val="7030A0"/>
         </w:rPr>
-        <w:t>You will also be required to submit a </w:t>
+        <w:t xml:space="preserve">You will also be required to submit </w:t>
+      </w:r>
+      <w:proofErr w:type="spellStart"/>
+      <w:r>
+        <w:rPr>
+          <w:rFonts w:ascii="Times New Roman" w:eastAsia="Times New Roman" w:hAnsi="Times New Roman" w:cs="Times New Roman"/>
+          <w:color w:val="7030A0"/>
+        </w:rPr>
+        <w:t>a </w:t>
       </w:r>
       <w:r>
         <w:rPr>
@@ -104,7 +112,17 @@
           <w:iCs/>
           <w:color w:val="7030A0"/>
         </w:rPr>
-        <w:t>Users Guide</w:t>
+        <w:t>Users</w:t>
+      </w:r>
+      <w:proofErr w:type="spellEnd"/>
+      <w:r>
+        <w:rPr>
+          <w:rFonts w:ascii="Times New Roman" w:eastAsia="Times New Roman" w:hAnsi="Times New Roman" w:cs="Times New Roman"/>
+          <w:i/>
+          <w:iCs/>
+          <w:color w:val="7030A0"/>
+        </w:rPr>
+        <w:t xml:space="preserve"> Guide</w:t>
       </w:r>
       <w:r>
         <w:rPr>
@@ -245,7 +263,23 @@
           <w:rFonts w:ascii="Times New Roman" w:eastAsia="Times New Roman" w:hAnsi="Times New Roman" w:cs="Times New Roman"/>
           <w:color w:val="000000"/>
         </w:rPr>
-        <w:t xml:space="preserve">We know that if we make irrelevant attributes such as preferences attributes sets as part of the User primary key, we run into problems when any of the preferences field is null. </w:t>
+        <w:t xml:space="preserve">We know that if we make irrelevant attributes such as preferences attributes sets as part </w:t>
+      </w:r>
+      <w:proofErr w:type="gramStart"/>
+      <w:r>
+        <w:rPr>
+          <w:rFonts w:ascii="Times New Roman" w:eastAsia="Times New Roman" w:hAnsi="Times New Roman" w:cs="Times New Roman"/>
+          <w:color w:val="000000"/>
+        </w:rPr>
+        <w:t>of</w:t>
+      </w:r>
+      <w:proofErr w:type="gramEnd"/>
+      <w:r>
+        <w:rPr>
+          <w:rFonts w:ascii="Times New Roman" w:eastAsia="Times New Roman" w:hAnsi="Times New Roman" w:cs="Times New Roman"/>
+          <w:color w:val="000000"/>
+        </w:rPr>
+        <w:t xml:space="preserve"> the User primary key, we run into problems when any of the preferences field is null. </w:t>
       </w:r>
       <w:r>
         <w:rPr>
@@ -446,7 +480,23 @@
           <w:rFonts w:ascii="Times New Roman" w:eastAsia="Times New Roman" w:hAnsi="Times New Roman" w:cs="Times New Roman"/>
           <w:color w:val="000000"/>
         </w:rPr>
-        <w:t xml:space="preserve">Also, a circle owner can send invitation to a user, but the user’s membership should not be entered into the “addedto” table until the invitee accepts the invitation. </w:t>
+        <w:t>Also, a circle owner can send invitation to a user, but the user’s membership should not be entered into the “</w:t>
+      </w:r>
+      <w:proofErr w:type="spellStart"/>
+      <w:r>
+        <w:rPr>
+          <w:rFonts w:ascii="Times New Roman" w:eastAsia="Times New Roman" w:hAnsi="Times New Roman" w:cs="Times New Roman"/>
+          <w:color w:val="000000"/>
+        </w:rPr>
+        <w:t>addedto</w:t>
+      </w:r>
+      <w:proofErr w:type="spellEnd"/>
+      <w:r>
+        <w:rPr>
+          <w:rFonts w:ascii="Times New Roman" w:eastAsia="Times New Roman" w:hAnsi="Times New Roman" w:cs="Times New Roman"/>
+          <w:color w:val="000000"/>
+        </w:rPr>
+        <w:t xml:space="preserve">” table until the invitee accepts the invitation. </w:t>
       </w:r>
     </w:p>
     <w:p>
@@ -504,7 +554,23 @@
           <w:rFonts w:ascii="Times New Roman" w:eastAsia="Times New Roman" w:hAnsi="Times New Roman" w:cs="Times New Roman"/>
           <w:color w:val="000000"/>
         </w:rPr>
-        <w:t xml:space="preserve">The circleId will uniquely determine a circle across all owners. </w:t>
+        <w:t xml:space="preserve">The </w:t>
+      </w:r>
+      <w:proofErr w:type="spellStart"/>
+      <w:r>
+        <w:rPr>
+          <w:rFonts w:ascii="Times New Roman" w:eastAsia="Times New Roman" w:hAnsi="Times New Roman" w:cs="Times New Roman"/>
+          <w:color w:val="000000"/>
+        </w:rPr>
+        <w:t>circleId</w:t>
+      </w:r>
+      <w:proofErr w:type="spellEnd"/>
+      <w:r>
+        <w:rPr>
+          <w:rFonts w:ascii="Times New Roman" w:eastAsia="Times New Roman" w:hAnsi="Times New Roman" w:cs="Times New Roman"/>
+          <w:color w:val="000000"/>
+        </w:rPr>
+        <w:t xml:space="preserve"> will uniquely determine a circle across all owners. </w:t>
       </w:r>
       <w:r>
         <w:rPr>
@@ -566,7 +632,25 @@
           <w:color w:val="222222"/>
           <w:shd w:val="clear" w:color="auto" w:fill="FFFFFF"/>
         </w:rPr>
-        <w:t>Primary key of Person is actually personId which has default increment. Since User may not want to enter his or her SSN right away when they register, and User is created before all of the necessary information for being a Person. Thus Person actually uses foreign key references from User table.</w:t>
+        <w:t xml:space="preserve">Primary key of Person is actually </w:t>
+      </w:r>
+      <w:proofErr w:type="spellStart"/>
+      <w:r>
+        <w:rPr>
+          <w:rFonts w:ascii="Times New Roman" w:eastAsia="Times New Roman" w:hAnsi="Times New Roman" w:cs="Times New Roman"/>
+          <w:color w:val="222222"/>
+          <w:shd w:val="clear" w:color="auto" w:fill="FFFFFF"/>
+        </w:rPr>
+        <w:t>personId</w:t>
+      </w:r>
+      <w:proofErr w:type="spellEnd"/>
+      <w:r>
+        <w:rPr>
+          <w:rFonts w:ascii="Times New Roman" w:eastAsia="Times New Roman" w:hAnsi="Times New Roman" w:cs="Times New Roman"/>
+          <w:color w:val="222222"/>
+          <w:shd w:val="clear" w:color="auto" w:fill="FFFFFF"/>
+        </w:rPr>
+        <w:t xml:space="preserve"> which has default increment. Since User may not want to enter his or her SSN right away when they register, and User is created before all of the necessary information for being a Person. Thus Person actually uses foreign key references from User table.</w:t>
       </w:r>
       <w:r>
         <w:rPr>
@@ -581,7 +665,23 @@
           <w:rFonts w:ascii="Times New Roman" w:eastAsia="Times New Roman" w:hAnsi="Times New Roman" w:cs="Times New Roman"/>
           <w:color w:val="222222"/>
         </w:rPr>
-        <w:t>Both PersonId and SSN will be unique in the Person table.</w:t>
+        <w:t xml:space="preserve">Both </w:t>
+      </w:r>
+      <w:proofErr w:type="spellStart"/>
+      <w:r>
+        <w:rPr>
+          <w:rFonts w:ascii="Times New Roman" w:eastAsia="Times New Roman" w:hAnsi="Times New Roman" w:cs="Times New Roman"/>
+          <w:color w:val="222222"/>
+        </w:rPr>
+        <w:t>PersonId</w:t>
+      </w:r>
+      <w:proofErr w:type="spellEnd"/>
+      <w:r>
+        <w:rPr>
+          <w:rFonts w:ascii="Times New Roman" w:eastAsia="Times New Roman" w:hAnsi="Times New Roman" w:cs="Times New Roman"/>
+          <w:color w:val="222222"/>
+        </w:rPr>
+        <w:t xml:space="preserve"> and SSN will be unique in the Person table.</w:t>
       </w:r>
       <w:r>
         <w:rPr>
@@ -723,7 +823,21 @@
         <w:rPr>
           <w:rFonts w:ascii="Times New Roman" w:hAnsi="Times New Roman" w:cs="Times New Roman"/>
         </w:rPr>
-        <w:t xml:space="preserve">Employee will register through the same interface as other facebook users. If they are given with employee privilege by their manager, then they will also have an extra tab that allows them to switch between Facebook user and Employee interface within the same login. </w:t>
+        <w:t xml:space="preserve">Employee will register through the same interface as other </w:t>
+      </w:r>
+      <w:proofErr w:type="spellStart"/>
+      <w:r>
+        <w:rPr>
+          <w:rFonts w:ascii="Times New Roman" w:hAnsi="Times New Roman" w:cs="Times New Roman"/>
+        </w:rPr>
+        <w:t>facebook</w:t>
+      </w:r>
+      <w:proofErr w:type="spellEnd"/>
+      <w:r>
+        <w:rPr>
+          <w:rFonts w:ascii="Times New Roman" w:hAnsi="Times New Roman" w:cs="Times New Roman"/>
+        </w:rPr>
+        <w:t xml:space="preserve"> users. If they are given with employee privilege by their manager, then they will also have an extra tab that allows them to switch between Facebook user and Employee interface within the same login. </w:t>
       </w:r>
     </w:p>
     <w:p>
@@ -1258,7 +1372,23 @@
           <w:rFonts w:ascii="Times New Roman" w:eastAsia="Times New Roman" w:hAnsi="Times New Roman" w:cs="Times New Roman"/>
           <w:color w:val="000000"/>
         </w:rPr>
-        <w:t xml:space="preserve"> Regardless of the name entered when adding a new credit card, the database still ties the account to user by userId.</w:t>
+        <w:t xml:space="preserve"> Regardless of the name entered when adding a new credit card, the database still ties the account to user by </w:t>
+      </w:r>
+      <w:proofErr w:type="spellStart"/>
+      <w:r>
+        <w:rPr>
+          <w:rFonts w:ascii="Times New Roman" w:eastAsia="Times New Roman" w:hAnsi="Times New Roman" w:cs="Times New Roman"/>
+          <w:color w:val="000000"/>
+        </w:rPr>
+        <w:t>userId</w:t>
+      </w:r>
+      <w:proofErr w:type="spellEnd"/>
+      <w:r>
+        <w:rPr>
+          <w:rFonts w:ascii="Times New Roman" w:eastAsia="Times New Roman" w:hAnsi="Times New Roman" w:cs="Times New Roman"/>
+          <w:color w:val="000000"/>
+        </w:rPr>
+        <w:t>.</w:t>
       </w:r>
       <w:r>
         <w:rPr>
@@ -1266,6 +1396,147 @@
           <w:color w:val="000000"/>
         </w:rPr>
         <w:t xml:space="preserve"> Thus, the names can potentially be different.</w:t>
+      </w:r>
+    </w:p>
+    <w:p>
+      <w:pPr>
+        <w:spacing w:after="0"/>
+        <w:rPr>
+          <w:rFonts w:ascii="Times New Roman" w:eastAsia="Times New Roman" w:hAnsi="Times New Roman" w:cs="Times New Roman"/>
+          <w:b/>
+          <w:color w:val="000000"/>
+        </w:rPr>
+      </w:pPr>
+      <w:r>
+        <w:rPr>
+          <w:rFonts w:ascii="Times New Roman" w:eastAsia="Times New Roman" w:hAnsi="Times New Roman" w:cs="Times New Roman"/>
+          <w:b/>
+          <w:color w:val="000000"/>
+        </w:rPr>
+        <w:t>Manager</w:t>
+      </w:r>
+    </w:p>
+    <w:p>
+      <w:pPr>
+        <w:spacing w:after="0"/>
+        <w:rPr>
+          <w:rFonts w:ascii="Times New Roman" w:eastAsia="Times New Roman" w:hAnsi="Times New Roman" w:cs="Times New Roman"/>
+          <w:color w:val="000000"/>
+        </w:rPr>
+      </w:pPr>
+      <w:r>
+        <w:rPr>
+          <w:rFonts w:ascii="Times New Roman" w:eastAsia="Times New Roman" w:hAnsi="Times New Roman" w:cs="Times New Roman"/>
+          <w:b/>
+          <w:color w:val="000000"/>
+        </w:rPr>
+        <w:t>Employee</w:t>
+      </w:r>
+    </w:p>
+    <w:p>
+      <w:pPr>
+        <w:spacing w:after="0"/>
+        <w:rPr>
+          <w:rFonts w:ascii="Times New Roman" w:eastAsia="Times New Roman" w:hAnsi="Times New Roman" w:cs="Times New Roman"/>
+          <w:color w:val="000000"/>
+        </w:rPr>
+      </w:pPr>
+      <w:r>
+        <w:rPr>
+          <w:rFonts w:ascii="Times New Roman" w:eastAsia="Times New Roman" w:hAnsi="Times New Roman" w:cs="Times New Roman"/>
+          <w:color w:val="000000"/>
+        </w:rPr>
+        <w:lastRenderedPageBreak/>
+        <w:t>According to the requirement, employee should be able to read all of the other employee’s information, which can include the SSN, but exclude the hourly rate.</w:t>
+      </w:r>
+    </w:p>
+    <w:p>
+      <w:pPr>
+        <w:spacing w:after="0"/>
+        <w:rPr>
+          <w:rFonts w:ascii="Times New Roman" w:eastAsia="Times New Roman" w:hAnsi="Times New Roman" w:cs="Times New Roman"/>
+          <w:color w:val="000000"/>
+        </w:rPr>
+      </w:pPr>
+      <w:r>
+        <w:rPr>
+          <w:rFonts w:ascii="Times New Roman" w:eastAsia="Times New Roman" w:hAnsi="Times New Roman" w:cs="Times New Roman"/>
+          <w:color w:val="000000"/>
+        </w:rPr>
+        <w:t>Employee can register for themselves and fill in their own information, perhaps except the hourly rate. The SSN is supposed to be unique by design if the user enter truthfully so it is not generated by the system.</w:t>
+      </w:r>
+    </w:p>
+    <w:p>
+      <w:pPr>
+        <w:spacing w:after="0"/>
+        <w:rPr>
+          <w:rFonts w:ascii="Times New Roman" w:eastAsia="Times New Roman" w:hAnsi="Times New Roman" w:cs="Times New Roman"/>
+          <w:color w:val="000000"/>
+        </w:rPr>
+      </w:pPr>
+    </w:p>
+    <w:p>
+      <w:pPr>
+        <w:spacing w:after="0"/>
+        <w:rPr>
+          <w:rFonts w:ascii="Times New Roman" w:eastAsia="Times New Roman" w:hAnsi="Times New Roman" w:cs="Times New Roman"/>
+          <w:color w:val="000000"/>
+        </w:rPr>
+      </w:pPr>
+      <w:r>
+        <w:rPr>
+          <w:rFonts w:ascii="Times New Roman" w:eastAsia="Times New Roman" w:hAnsi="Times New Roman" w:cs="Times New Roman"/>
+          <w:color w:val="000000"/>
+        </w:rPr>
+        <w:t xml:space="preserve">After clicking on the employee’s page, customer representative will be able to </w:t>
+      </w:r>
+    </w:p>
+    <w:p>
+      <w:pPr>
+        <w:spacing w:after="0"/>
+        <w:rPr>
+          <w:rFonts w:ascii="Times New Roman" w:hAnsi="Times New Roman" w:cs="Times New Roman"/>
+        </w:rPr>
+      </w:pPr>
+      <w:r>
+        <w:rPr>
+          <w:noProof/>
+        </w:rPr>
+        <w:drawing>
+          <wp:inline distT="0" distB="0" distL="0" distR="0" wp14:anchorId="540854D7" wp14:editId="22D094C3">
+            <wp:extent cx="3179752" cy="1087957"/>
+            <wp:effectExtent l="0" t="0" r="1905" b="0"/>
+            <wp:docPr id="7" name="Picture 7"/>
+            <wp:cNvGraphicFramePr>
+              <a:graphicFrameLocks xmlns:a="http://schemas.openxmlformats.org/drawingml/2006/main" noChangeAspect="1"/>
+            </wp:cNvGraphicFramePr>
+            <a:graphic xmlns:a="http://schemas.openxmlformats.org/drawingml/2006/main">
+              <a:graphicData uri="http://schemas.openxmlformats.org/drawingml/2006/picture">
+                <pic:pic xmlns:pic="http://schemas.openxmlformats.org/drawingml/2006/picture">
+                  <pic:nvPicPr>
+                    <pic:cNvPr id="1" name=""/>
+                    <pic:cNvPicPr/>
+                  </pic:nvPicPr>
+                  <pic:blipFill>
+                    <a:blip r:embed="rId11"/>
+                    <a:stretch>
+                      <a:fillRect/>
+                    </a:stretch>
+                  </pic:blipFill>
+                  <pic:spPr>
+                    <a:xfrm>
+                      <a:off x="0" y="0"/>
+                      <a:ext cx="3208525" cy="1097802"/>
+                    </a:xfrm>
+                    <a:prstGeom prst="rect">
+                      <a:avLst/>
+                    </a:prstGeom>
+                  </pic:spPr>
+                </pic:pic>
+              </a:graphicData>
+            </a:graphic>
+          </wp:inline>
+        </w:drawing>
       </w:r>
       <w:bookmarkStart w:id="0" w:name="_GoBack"/>
       <w:bookmarkEnd w:id="0"/>
@@ -1274,67 +1545,48 @@
       <w:pPr>
         <w:spacing w:after="0"/>
         <w:rPr>
-          <w:rFonts w:ascii="Times New Roman" w:eastAsia="Times New Roman" w:hAnsi="Times New Roman" w:cs="Times New Roman"/>
-          <w:b/>
-          <w:color w:val="000000"/>
-        </w:rPr>
-      </w:pPr>
-      <w:r>
-        <w:rPr>
-          <w:rFonts w:ascii="Times New Roman" w:eastAsia="Times New Roman" w:hAnsi="Times New Roman" w:cs="Times New Roman"/>
-          <w:b/>
-          <w:color w:val="000000"/>
-        </w:rPr>
-        <w:t>Manager</w:t>
-      </w:r>
-    </w:p>
-    <w:p>
-      <w:pPr>
-        <w:spacing w:after="0"/>
-        <w:rPr>
-          <w:rFonts w:ascii="Times New Roman" w:eastAsia="Times New Roman" w:hAnsi="Times New Roman" w:cs="Times New Roman"/>
-          <w:color w:val="000000"/>
-        </w:rPr>
-      </w:pPr>
-      <w:r>
-        <w:rPr>
-          <w:rFonts w:ascii="Times New Roman" w:eastAsia="Times New Roman" w:hAnsi="Times New Roman" w:cs="Times New Roman"/>
-          <w:b/>
-          <w:color w:val="000000"/>
-        </w:rPr>
-        <w:t>Employee</w:t>
-      </w:r>
-    </w:p>
-    <w:p>
-      <w:pPr>
-        <w:spacing w:after="0"/>
-        <w:rPr>
-          <w:rFonts w:ascii="Times New Roman" w:eastAsia="Times New Roman" w:hAnsi="Times New Roman" w:cs="Times New Roman"/>
-          <w:color w:val="000000"/>
-        </w:rPr>
-      </w:pPr>
-      <w:r>
-        <w:rPr>
-          <w:rFonts w:ascii="Times New Roman" w:eastAsia="Times New Roman" w:hAnsi="Times New Roman" w:cs="Times New Roman"/>
-          <w:color w:val="000000"/>
-        </w:rPr>
-        <w:lastRenderedPageBreak/>
-        <w:t>According to the requirement, employee should be able to read all of the other employee’s information, which can include the SSN, but exclude the hourly rate.</w:t>
-      </w:r>
-    </w:p>
-    <w:p>
-      <w:pPr>
-        <w:spacing w:after="0"/>
-        <w:rPr>
-          <w:rFonts w:ascii="Times New Roman" w:hAnsi="Times New Roman" w:cs="Times New Roman"/>
-        </w:rPr>
-      </w:pPr>
-      <w:r>
-        <w:rPr>
-          <w:rFonts w:ascii="Times New Roman" w:eastAsia="Times New Roman" w:hAnsi="Times New Roman" w:cs="Times New Roman"/>
-          <w:color w:val="000000"/>
-        </w:rPr>
-        <w:t>Employee can register for themselves and fill in their own information, perhaps except the hourly rate. The SSN is supposed to be unique by design if the user enter truthfully so it is not generated by the system.</w:t>
+          <w:rFonts w:ascii="Times New Roman" w:hAnsi="Times New Roman" w:cs="Times New Roman"/>
+        </w:rPr>
+      </w:pPr>
+      <w:r>
+        <w:rPr>
+          <w:noProof/>
+        </w:rPr>
+        <w:drawing>
+          <wp:inline distT="0" distB="0" distL="0" distR="0" wp14:anchorId="4829AFB1" wp14:editId="5F3D253F">
+            <wp:extent cx="3076279" cy="1014689"/>
+            <wp:effectExtent l="0" t="0" r="0" b="0"/>
+            <wp:docPr id="8" name="Picture 8"/>
+            <wp:cNvGraphicFramePr>
+              <a:graphicFrameLocks xmlns:a="http://schemas.openxmlformats.org/drawingml/2006/main" noChangeAspect="1"/>
+            </wp:cNvGraphicFramePr>
+            <a:graphic xmlns:a="http://schemas.openxmlformats.org/drawingml/2006/main">
+              <a:graphicData uri="http://schemas.openxmlformats.org/drawingml/2006/picture">
+                <pic:pic xmlns:pic="http://schemas.openxmlformats.org/drawingml/2006/picture">
+                  <pic:nvPicPr>
+                    <pic:cNvPr id="1" name=""/>
+                    <pic:cNvPicPr/>
+                  </pic:nvPicPr>
+                  <pic:blipFill>
+                    <a:blip r:embed="rId12"/>
+                    <a:stretch>
+                      <a:fillRect/>
+                    </a:stretch>
+                  </pic:blipFill>
+                  <pic:spPr>
+                    <a:xfrm>
+                      <a:off x="0" y="0"/>
+                      <a:ext cx="3131826" cy="1033011"/>
+                    </a:xfrm>
+                    <a:prstGeom prst="rect">
+                      <a:avLst/>
+                    </a:prstGeom>
+                  </pic:spPr>
+                </pic:pic>
+              </a:graphicData>
+            </a:graphic>
+          </wp:inline>
+        </w:drawing>
       </w:r>
     </w:p>
     <w:sectPr>

</xml_diff>